<commit_message>
Esqueleto de guión, Guía Didáctica
</commit_message>
<xml_diff>
--- a/fuentes/contenidos/grado05/guion01/GuiaDidactica_LE_05_01_CO.docx
+++ b/fuentes/contenidos/grado05/guion01/GuiaDidactica_LE_05_01_CO.docx
@@ -153,8 +153,16 @@
         <w:rPr>
           <w:rFonts w:ascii="Cambria" w:hAnsi="Cambria"/>
         </w:rPr>
-        <w:t xml:space="preserve">• Relaciono las hipótesis predictivas que surgen de los textos que leo, con su contexto y con otros textos, sean literarios o no. </w:t>
-      </w:r>
+        <w:t>• Relaciono las hipótesis predictivas que surgen de los textos que leo, con su contexto y con otros textos, sean literarios o no.</w:t>
+      </w:r>
+      <w:del w:id="0" w:author="Luis Felipe Pertuz Urrego" w:date="2015-03-17T15:53:00Z">
+        <w:r>
+          <w:rPr>
+            <w:rFonts w:ascii="Cambria" w:hAnsi="Cambria"/>
+          </w:rPr>
+          <w:delText xml:space="preserve"> </w:delText>
+        </w:r>
+      </w:del>
     </w:p>
     <w:p>
       <w:pPr>
@@ -777,8 +785,6 @@
         </w:rPr>
         <w:t xml:space="preserve">Finalmente, vale la pena aclarar que los recursos tienen diferentes niveles de dificultad para que pueda adaptar su clase al estudiantado y </w:t>
       </w:r>
-      <w:bookmarkStart w:id="0" w:name="_GoBack"/>
-      <w:bookmarkEnd w:id="0"/>
       <w:ins w:id="1" w:author="Admincmovil" w:date="2015-03-08T19:57:00Z">
         <w:r>
           <w:rPr>
@@ -818,7 +824,23 @@
           <w:rFonts w:ascii="Cambria" w:hAnsi="Cambria" w:cs="Arial"/>
           <w:shd w:val="clear" w:color="auto" w:fill="FFFFFF"/>
         </w:rPr>
-        <w:t>. Así mismo,</w:t>
+        <w:t>. Asi</w:t>
+      </w:r>
+      <w:r>
+        <w:rPr>
+          <w:rFonts w:ascii="Cambria" w:hAnsi="Cambria" w:cs="Arial"/>
+          <w:shd w:val="clear" w:color="auto" w:fill="FFFFFF"/>
+        </w:rPr>
+        <w:t>mi</w:t>
+      </w:r>
+      <w:bookmarkStart w:id="2" w:name="_GoBack"/>
+      <w:bookmarkEnd w:id="2"/>
+      <w:r>
+        <w:rPr>
+          <w:rFonts w:ascii="Cambria" w:hAnsi="Cambria" w:cs="Arial"/>
+          <w:shd w:val="clear" w:color="auto" w:fill="FFFFFF"/>
+        </w:rPr>
+        <w:t>smo,</w:t>
       </w:r>
       <w:r>
         <w:rPr>
@@ -2226,7 +2248,7 @@
   <a:extraClrSchemeLst/>
   <a:extLst>
     <a:ext uri="{05A4C25C-085E-4340-85A3-A5531E510DB2}">
-      <thm15:themeFamily xmlns:thm15="http://schemas.microsoft.com/office/thememl/2012/main" xmlns="" name="Office Theme" id="{62F939B6-93AF-4DB8-9C6B-D6C7DFDC589F}" vid="{4A3C46E8-61CC-4603-A589-7422A47A8E4A}"/>
+      <thm15:themeFamily xmlns="" xmlns:thm15="http://schemas.microsoft.com/office/thememl/2012/main" name="Office Theme" id="{62F939B6-93AF-4DB8-9C6B-D6C7DFDC589F}" vid="{4A3C46E8-61CC-4603-A589-7422A47A8E4A}"/>
     </a:ext>
   </a:extLst>
 </a:theme>

</xml_diff>

<commit_message>
Versión final post Corrección de estilo
</commit_message>
<xml_diff>
--- a/fuentes/contenidos/grado05/guion01/GuiaDidactica_LE_05_01_CO.docx
+++ b/fuentes/contenidos/grado05/guion01/GuiaDidactica_LE_05_01_CO.docx
@@ -101,7 +101,7 @@
         <w:rPr>
           <w:rFonts w:ascii="Cambria" w:hAnsi="Cambria"/>
         </w:rPr>
-        <w:t xml:space="preserve">Para lo cual, </w:t>
+        <w:t>Para lo cual:</w:t>
       </w:r>
     </w:p>
     <w:p>
@@ -155,14 +155,8 @@
         </w:rPr>
         <w:t>• Relaciono las hipótesis predictivas que surgen de los textos que leo, con su contexto y con otros textos, sean literarios o no.</w:t>
       </w:r>
-      <w:del w:id="0" w:author="Luis Felipe Pertuz Urrego" w:date="2015-03-17T15:53:00Z">
-        <w:r>
-          <w:rPr>
-            <w:rFonts w:ascii="Cambria" w:hAnsi="Cambria"/>
-          </w:rPr>
-          <w:delText xml:space="preserve"> </w:delText>
-        </w:r>
-      </w:del>
+      <w:bookmarkStart w:id="0" w:name="_GoBack"/>
+      <w:bookmarkEnd w:id="0"/>
     </w:p>
     <w:p>
       <w:pPr>
@@ -831,16 +825,7 @@
           <w:rFonts w:ascii="Cambria" w:hAnsi="Cambria" w:cs="Arial"/>
           <w:shd w:val="clear" w:color="auto" w:fill="FFFFFF"/>
         </w:rPr>
-        <w:t>mi</w:t>
-      </w:r>
-      <w:bookmarkStart w:id="2" w:name="_GoBack"/>
-      <w:bookmarkEnd w:id="2"/>
-      <w:r>
-        <w:rPr>
-          <w:rFonts w:ascii="Cambria" w:hAnsi="Cambria" w:cs="Arial"/>
-          <w:shd w:val="clear" w:color="auto" w:fill="FFFFFF"/>
-        </w:rPr>
-        <w:t>smo,</w:t>
+        <w:t>mismo,</w:t>
       </w:r>
       <w:r>
         <w:rPr>
@@ -2248,7 +2233,7 @@
   <a:extraClrSchemeLst/>
   <a:extLst>
     <a:ext uri="{05A4C25C-085E-4340-85A3-A5531E510DB2}">
-      <thm15:themeFamily xmlns="" xmlns:thm15="http://schemas.microsoft.com/office/thememl/2012/main" name="Office Theme" id="{62F939B6-93AF-4DB8-9C6B-D6C7DFDC589F}" vid="{4A3C46E8-61CC-4603-A589-7422A47A8E4A}"/>
+      <thm15:themeFamily xmlns:thm15="http://schemas.microsoft.com/office/thememl/2012/main" xmlns="" name="Office Theme" id="{62F939B6-93AF-4DB8-9C6B-D6C7DFDC589F}" vid="{4A3C46E8-61CC-4603-A589-7422A47A8E4A}"/>
     </a:ext>
   </a:extLst>
 </a:theme>

</xml_diff>